<commit_message>
Update Fiche récapitulative de projet.docx
</commit_message>
<xml_diff>
--- a/Fiche récapitulative de projet.docx
+++ b/Fiche récapitulative de projet.docx
@@ -314,6 +314,14 @@
                 <w:szCs w:val="20"/>
               </w:rPr>
             </w:pPr>
+            <w:r>
+              <w:rPr>
+                <w:rFonts w:asciiTheme="majorHAnsi" w:hAnsiTheme="majorHAnsi" w:cstheme="majorHAnsi"/>
+                <w:sz w:val="20"/>
+                <w:szCs w:val="20"/>
+              </w:rPr>
+              <w:t>10 000 €</w:t>
+            </w:r>
           </w:p>
         </w:tc>
       </w:tr>
@@ -553,15 +561,7 @@
                 <w:sz w:val="20"/>
                 <w:szCs w:val="20"/>
               </w:rPr>
-              <w:t>Elle</w:t>
-            </w:r>
-            <w:r>
-              <w:rPr>
-                <w:rFonts w:asciiTheme="majorHAnsi" w:hAnsiTheme="majorHAnsi" w:cstheme="majorHAnsi"/>
-                <w:sz w:val="20"/>
-                <w:szCs w:val="20"/>
-              </w:rPr>
-              <w:t xml:space="preserve"> est une SAS au capital de 10M€</w:t>
+              <w:t>Elle est une SAS au capital de 10M€</w:t>
             </w:r>
           </w:p>
           <w:p>
@@ -1233,15 +1233,7 @@
                 <w:sz w:val="20"/>
                 <w:szCs w:val="20"/>
               </w:rPr>
-              <w:t>En outre, l</w:t>
-            </w:r>
-            <w:r>
-              <w:rPr>
-                <w:rFonts w:asciiTheme="majorHAnsi" w:hAnsiTheme="majorHAnsi" w:cstheme="majorHAnsi"/>
-                <w:sz w:val="20"/>
-                <w:szCs w:val="20"/>
-              </w:rPr>
-              <w:t>a société souhaite</w:t>
+              <w:t>En outre, la société souhaite</w:t>
             </w:r>
             <w:r>
               <w:rPr>
@@ -2616,6 +2608,7 @@
                 <w:sz w:val="20"/>
                 <w:szCs w:val="20"/>
               </w:rPr>
+              <w:lastRenderedPageBreak/>
               <w:t>Partenaires</w:t>
             </w:r>
           </w:p>

</xml_diff>